<commit_message>
add report and ppt
</commit_message>
<xml_diff>
--- a/ML_fp/report.docx
+++ b/ML_fp/report.docx
@@ -259,18 +259,16 @@
           <w:sz w:val="36"/>
           <w:szCs w:val="36"/>
         </w:rPr>
-        <w:t xml:space="preserve">s hometown and location of work/school is at the same place, so they choose the data </w:t>
-      </w:r>
-      <w:proofErr w:type="gramStart"/>
-      <w:r>
-        <w:rPr>
-          <w:rFonts w:hint="eastAsia"/>
-          <w:sz w:val="36"/>
-          <w:szCs w:val="36"/>
-        </w:rPr>
-        <w:t>od</w:t>
-      </w:r>
-      <w:proofErr w:type="gramEnd"/>
+        <w:t>s hometown and location of work/school is at the same p</w:t>
+      </w:r>
+      <w:r>
+        <w:rPr>
+          <w:rFonts w:hint="eastAsia"/>
+          <w:sz w:val="36"/>
+          <w:szCs w:val="36"/>
+        </w:rPr>
+        <w:t>lace, so they choose the data of</w:t>
+      </w:r>
       <w:r>
         <w:rPr>
           <w:rFonts w:hint="eastAsia"/>
@@ -473,6 +471,7 @@
           <w:szCs w:val="36"/>
         </w:rPr>
       </w:pPr>
+      <w:bookmarkStart w:id="0" w:name="_GoBack"/>
       <w:r>
         <w:rPr>
           <w:rFonts w:hint="eastAsia"/>
@@ -533,7 +532,16 @@
           <w:sz w:val="36"/>
           <w:szCs w:val="36"/>
         </w:rPr>
-        <w:t xml:space="preserve"> and so on, which contain 1300 samples. </w:t>
+        <w:t xml:space="preserve"> and so on, which contain 1300 samples.</w:t>
+      </w:r>
+      <w:bookmarkEnd w:id="0"/>
+      <w:r>
+        <w:rPr>
+          <w:rFonts w:hint="eastAsia"/>
+          <w:sz w:val="36"/>
+          <w:szCs w:val="36"/>
+        </w:rPr>
+        <w:t xml:space="preserve"> </w:t>
       </w:r>
     </w:p>
     <w:p>
@@ -681,8 +689,6 @@
         </w:rPr>
         <w:t>‘</w:t>
       </w:r>
-      <w:bookmarkStart w:id="0" w:name="_GoBack"/>
-      <w:bookmarkEnd w:id="0"/>
       <w:r>
         <w:rPr>
           <w:rFonts w:hint="eastAsia"/>
@@ -804,7 +810,23 @@
           <w:sz w:val="36"/>
           <w:szCs w:val="36"/>
         </w:rPr>
-        <w:t xml:space="preserve">Five models be created, which are Decision tree, Random forest, </w:t>
+        <w:t>Five</w:t>
+      </w:r>
+      <w:r>
+        <w:rPr>
+          <w:rFonts w:hint="eastAsia"/>
+          <w:sz w:val="36"/>
+          <w:szCs w:val="36"/>
+        </w:rPr>
+        <w:t xml:space="preserve"> models are</w:t>
+      </w:r>
+      <w:r>
+        <w:rPr>
+          <w:rFonts w:hint="eastAsia"/>
+          <w:sz w:val="36"/>
+          <w:szCs w:val="36"/>
+        </w:rPr>
+        <w:t xml:space="preserve"> created, which are Decision tree, Random forest, </w:t>
       </w:r>
       <w:r>
         <w:rPr>

</xml_diff>